<commit_message>
Update [Elasticsearch + Marvel] y preparacion de multinode
</commit_message>
<xml_diff>
--- a/AWS/Documento Dockers.docx
+++ b/AWS/Documento Dockers.docx
@@ -7894,13 +7894,7 @@
                             </w:r>
                             <w:proofErr w:type="spellEnd"/>
                             <w:r>
-                              <w:t xml:space="preserve"> </w:t>
-                            </w:r>
-                            <w:r>
-                              <w:t>con</w:t>
-                            </w:r>
-                            <w:r>
-                              <w:t xml:space="preserve"> el </w:t>
+                              <w:t xml:space="preserve"> con el </w:t>
                             </w:r>
                             <w:proofErr w:type="spellStart"/>
                             <w:r>
@@ -8536,13 +8530,7 @@
                       </w:r>
                       <w:proofErr w:type="spellEnd"/>
                       <w:r>
-                        <w:t xml:space="preserve"> </w:t>
-                      </w:r>
-                      <w:r>
-                        <w:t>con</w:t>
-                      </w:r>
-                      <w:r>
-                        <w:t xml:space="preserve"> el </w:t>
+                        <w:t xml:space="preserve"> con el </w:t>
                       </w:r>
                       <w:proofErr w:type="spellStart"/>
                       <w:r>
@@ -11450,6 +11438,7 @@
       <w:r>
         <w:rPr>
           <w:noProof/>
+          <w:lang w:eastAsia="es-ES"/>
         </w:rPr>
         <mc:AlternateContent>
           <mc:Choice Requires="wps">
@@ -12660,6 +12649,7 @@
       <w:r>
         <w:rPr>
           <w:noProof/>
+          <w:lang w:eastAsia="es-ES"/>
         </w:rPr>
         <w:lastRenderedPageBreak/>
         <mc:AlternateContent>
@@ -13665,6 +13655,9 @@
                           <w:p>
                             <w:pPr>
                               <w:spacing w:after="0" w:line="240" w:lineRule="auto"/>
+                              <w:rPr>
+                                <w:lang w:val="en-US"/>
+                              </w:rPr>
                             </w:pPr>
                             <w:r>
                               <w:rPr>
@@ -13673,31 +13666,52 @@
                               <w:tab/>
                             </w:r>
                             <w:r>
+                              <w:rPr>
+                                <w:lang w:val="en-US"/>
+                              </w:rPr>
                               <w:t>done</w:t>
                             </w:r>
                           </w:p>
                           <w:p>
                             <w:pPr>
                               <w:spacing w:after="0" w:line="240" w:lineRule="auto"/>
+                              <w:rPr>
+                                <w:lang w:val="en-US"/>
+                              </w:rPr>
                             </w:pPr>
                           </w:p>
                           <w:p>
                             <w:pPr>
                               <w:spacing w:after="0" w:line="240" w:lineRule="auto"/>
-                            </w:pPr>
-                            <w:r>
+                              <w:rPr>
+                                <w:lang w:val="en-US"/>
+                              </w:rPr>
+                            </w:pPr>
+                            <w:r>
+                              <w:rPr>
+                                <w:lang w:val="en-US"/>
+                              </w:rPr>
                               <w:t xml:space="preserve">COPY </w:t>
                             </w:r>
                             <w:proofErr w:type="spellStart"/>
                             <w:r>
+                              <w:rPr>
+                                <w:lang w:val="en-US"/>
+                              </w:rPr>
                               <w:t>config</w:t>
                             </w:r>
                             <w:proofErr w:type="spellEnd"/>
                             <w:r>
+                              <w:rPr>
+                                <w:lang w:val="en-US"/>
+                              </w:rPr>
                               <w:t xml:space="preserve"> ./</w:t>
                             </w:r>
                             <w:proofErr w:type="spellStart"/>
                             <w:r>
+                              <w:rPr>
+                                <w:lang w:val="en-US"/>
+                              </w:rPr>
                               <w:t>config</w:t>
                             </w:r>
                             <w:proofErr w:type="spellEnd"/>
@@ -13705,48 +13719,81 @@
                           <w:p>
                             <w:pPr>
                               <w:spacing w:after="0" w:line="240" w:lineRule="auto"/>
+                              <w:rPr>
+                                <w:lang w:val="en-US"/>
+                              </w:rPr>
                             </w:pPr>
                           </w:p>
                           <w:p>
                             <w:pPr>
                               <w:spacing w:after="0" w:line="240" w:lineRule="auto"/>
-                            </w:pPr>
-                            <w:r>
+                              <w:rPr>
+                                <w:lang w:val="en-US"/>
+                              </w:rPr>
+                            </w:pPr>
+                            <w:r>
+                              <w:rPr>
+                                <w:lang w:val="en-US"/>
+                              </w:rPr>
                               <w:t>VOLUME /</w:t>
                             </w:r>
                             <w:proofErr w:type="spellStart"/>
                             <w:r>
+                              <w:rPr>
+                                <w:lang w:val="en-US"/>
+                              </w:rPr>
                               <w:t>usr</w:t>
                             </w:r>
                             <w:proofErr w:type="spellEnd"/>
                             <w:r>
+                              <w:rPr>
+                                <w:lang w:val="en-US"/>
+                              </w:rPr>
                               <w:t>/share/</w:t>
                             </w:r>
                             <w:proofErr w:type="spellStart"/>
                             <w:r>
+                              <w:rPr>
+                                <w:lang w:val="en-US"/>
+                              </w:rPr>
                               <w:t>elasticsearch</w:t>
                             </w:r>
                             <w:proofErr w:type="spellEnd"/>
                             <w:r>
+                              <w:rPr>
+                                <w:lang w:val="en-US"/>
+                              </w:rPr>
                               <w:t>/data</w:t>
                             </w:r>
                           </w:p>
                           <w:p>
                             <w:pPr>
                               <w:spacing w:after="0" w:line="240" w:lineRule="auto"/>
+                              <w:rPr>
+                                <w:lang w:val="en-US"/>
+                              </w:rPr>
                             </w:pPr>
                           </w:p>
                           <w:p>
                             <w:pPr>
                               <w:spacing w:after="0" w:line="240" w:lineRule="auto"/>
-                            </w:pPr>
-                            <w:r>
+                              <w:rPr>
+                                <w:lang w:val="en-US"/>
+                              </w:rPr>
+                            </w:pPr>
+                            <w:r>
+                              <w:rPr>
+                                <w:lang w:val="en-US"/>
+                              </w:rPr>
                               <w:t>COPY docker-entrypoint.sh /</w:t>
                             </w:r>
                           </w:p>
                           <w:p>
                             <w:pPr>
                               <w:spacing w:after="0" w:line="240" w:lineRule="auto"/>
+                              <w:rPr>
+                                <w:lang w:val="en-US"/>
+                              </w:rPr>
                             </w:pPr>
                           </w:p>
                           <w:p>
@@ -14884,6 +14931,9 @@
                     <w:p>
                       <w:pPr>
                         <w:spacing w:after="0" w:line="240" w:lineRule="auto"/>
+                        <w:rPr>
+                          <w:lang w:val="en-US"/>
+                        </w:rPr>
                       </w:pPr>
                       <w:r>
                         <w:rPr>
@@ -14892,31 +14942,52 @@
                         <w:tab/>
                       </w:r>
                       <w:r>
+                        <w:rPr>
+                          <w:lang w:val="en-US"/>
+                        </w:rPr>
                         <w:t>done</w:t>
                       </w:r>
                     </w:p>
                     <w:p>
                       <w:pPr>
                         <w:spacing w:after="0" w:line="240" w:lineRule="auto"/>
+                        <w:rPr>
+                          <w:lang w:val="en-US"/>
+                        </w:rPr>
                       </w:pPr>
                     </w:p>
                     <w:p>
                       <w:pPr>
                         <w:spacing w:after="0" w:line="240" w:lineRule="auto"/>
-                      </w:pPr>
-                      <w:r>
+                        <w:rPr>
+                          <w:lang w:val="en-US"/>
+                        </w:rPr>
+                      </w:pPr>
+                      <w:r>
+                        <w:rPr>
+                          <w:lang w:val="en-US"/>
+                        </w:rPr>
                         <w:t xml:space="preserve">COPY </w:t>
                       </w:r>
                       <w:proofErr w:type="spellStart"/>
                       <w:r>
+                        <w:rPr>
+                          <w:lang w:val="en-US"/>
+                        </w:rPr>
                         <w:t>config</w:t>
                       </w:r>
                       <w:proofErr w:type="spellEnd"/>
                       <w:r>
+                        <w:rPr>
+                          <w:lang w:val="en-US"/>
+                        </w:rPr>
                         <w:t xml:space="preserve"> ./</w:t>
                       </w:r>
                       <w:proofErr w:type="spellStart"/>
                       <w:r>
+                        <w:rPr>
+                          <w:lang w:val="en-US"/>
+                        </w:rPr>
                         <w:t>config</w:t>
                       </w:r>
                       <w:proofErr w:type="spellEnd"/>
@@ -14924,48 +14995,81 @@
                     <w:p>
                       <w:pPr>
                         <w:spacing w:after="0" w:line="240" w:lineRule="auto"/>
+                        <w:rPr>
+                          <w:lang w:val="en-US"/>
+                        </w:rPr>
                       </w:pPr>
                     </w:p>
                     <w:p>
                       <w:pPr>
                         <w:spacing w:after="0" w:line="240" w:lineRule="auto"/>
-                      </w:pPr>
-                      <w:r>
+                        <w:rPr>
+                          <w:lang w:val="en-US"/>
+                        </w:rPr>
+                      </w:pPr>
+                      <w:r>
+                        <w:rPr>
+                          <w:lang w:val="en-US"/>
+                        </w:rPr>
                         <w:t>VOLUME /</w:t>
                       </w:r>
                       <w:proofErr w:type="spellStart"/>
                       <w:r>
+                        <w:rPr>
+                          <w:lang w:val="en-US"/>
+                        </w:rPr>
                         <w:t>usr</w:t>
                       </w:r>
                       <w:proofErr w:type="spellEnd"/>
                       <w:r>
+                        <w:rPr>
+                          <w:lang w:val="en-US"/>
+                        </w:rPr>
                         <w:t>/share/</w:t>
                       </w:r>
                       <w:proofErr w:type="spellStart"/>
                       <w:r>
+                        <w:rPr>
+                          <w:lang w:val="en-US"/>
+                        </w:rPr>
                         <w:t>elasticsearch</w:t>
                       </w:r>
                       <w:proofErr w:type="spellEnd"/>
                       <w:r>
+                        <w:rPr>
+                          <w:lang w:val="en-US"/>
+                        </w:rPr>
                         <w:t>/data</w:t>
                       </w:r>
                     </w:p>
                     <w:p>
                       <w:pPr>
                         <w:spacing w:after="0" w:line="240" w:lineRule="auto"/>
+                        <w:rPr>
+                          <w:lang w:val="en-US"/>
+                        </w:rPr>
                       </w:pPr>
                     </w:p>
                     <w:p>
                       <w:pPr>
                         <w:spacing w:after="0" w:line="240" w:lineRule="auto"/>
-                      </w:pPr>
-                      <w:r>
+                        <w:rPr>
+                          <w:lang w:val="en-US"/>
+                        </w:rPr>
+                      </w:pPr>
+                      <w:r>
+                        <w:rPr>
+                          <w:lang w:val="en-US"/>
+                        </w:rPr>
                         <w:t>COPY docker-entrypoint.sh /</w:t>
                       </w:r>
                     </w:p>
                     <w:p>
                       <w:pPr>
                         <w:spacing w:after="0" w:line="240" w:lineRule="auto"/>
+                        <w:rPr>
+                          <w:lang w:val="en-US"/>
+                        </w:rPr>
                       </w:pPr>
                     </w:p>
                     <w:p>
@@ -15173,6 +15277,7 @@
       <w:r>
         <w:rPr>
           <w:noProof/>
+          <w:lang w:eastAsia="es-ES"/>
         </w:rPr>
         <w:lastRenderedPageBreak/>
         <mc:AlternateContent>
@@ -15698,6 +15803,7 @@
       <w:r>
         <w:rPr>
           <w:noProof/>
+          <w:lang w:eastAsia="es-ES"/>
         </w:rPr>
         <mc:AlternateContent>
           <mc:Choice Requires="wps">
@@ -16134,25 +16240,43 @@
                           <w:p>
                             <w:pPr>
                               <w:spacing w:after="0" w:line="240" w:lineRule="auto"/>
-                            </w:pPr>
-                            <w:proofErr w:type="spellStart"/>
-                            <w:r>
+                              <w:rPr>
+                                <w:lang w:val="en-US"/>
+                              </w:rPr>
+                            </w:pPr>
+                            <w:proofErr w:type="spellStart"/>
+                            <w:r>
+                              <w:rPr>
+                                <w:lang w:val="en-US"/>
+                              </w:rPr>
                               <w:t>stderr_logfile</w:t>
                             </w:r>
                             <w:proofErr w:type="spellEnd"/>
                             <w:r>
+                              <w:rPr>
+                                <w:lang w:val="en-US"/>
+                              </w:rPr>
                               <w:t>=/</w:t>
                             </w:r>
                             <w:proofErr w:type="spellStart"/>
                             <w:r>
+                              <w:rPr>
+                                <w:lang w:val="en-US"/>
+                              </w:rPr>
                               <w:t>dev</w:t>
                             </w:r>
                             <w:proofErr w:type="spellEnd"/>
                             <w:r>
+                              <w:rPr>
+                                <w:lang w:val="en-US"/>
+                              </w:rPr>
                               <w:t>/</w:t>
                             </w:r>
                             <w:proofErr w:type="spellStart"/>
                             <w:r>
+                              <w:rPr>
+                                <w:lang w:val="en-US"/>
+                              </w:rPr>
                               <w:t>stderr</w:t>
                             </w:r>
                             <w:proofErr w:type="spellEnd"/>
@@ -16581,25 +16705,43 @@
                     <w:p>
                       <w:pPr>
                         <w:spacing w:after="0" w:line="240" w:lineRule="auto"/>
-                      </w:pPr>
-                      <w:proofErr w:type="spellStart"/>
-                      <w:r>
+                        <w:rPr>
+                          <w:lang w:val="en-US"/>
+                        </w:rPr>
+                      </w:pPr>
+                      <w:proofErr w:type="spellStart"/>
+                      <w:r>
+                        <w:rPr>
+                          <w:lang w:val="en-US"/>
+                        </w:rPr>
                         <w:t>stderr_logfile</w:t>
                       </w:r>
                       <w:proofErr w:type="spellEnd"/>
                       <w:r>
+                        <w:rPr>
+                          <w:lang w:val="en-US"/>
+                        </w:rPr>
                         <w:t>=/</w:t>
                       </w:r>
                       <w:proofErr w:type="spellStart"/>
                       <w:r>
+                        <w:rPr>
+                          <w:lang w:val="en-US"/>
+                        </w:rPr>
                         <w:t>dev</w:t>
                       </w:r>
                       <w:proofErr w:type="spellEnd"/>
                       <w:r>
+                        <w:rPr>
+                          <w:lang w:val="en-US"/>
+                        </w:rPr>
                         <w:t>/</w:t>
                       </w:r>
                       <w:proofErr w:type="spellStart"/>
                       <w:r>
+                        <w:rPr>
+                          <w:lang w:val="en-US"/>
+                        </w:rPr>
                         <w:t>stderr</w:t>
                       </w:r>
                       <w:proofErr w:type="spellEnd"/>
@@ -16828,13 +16970,7 @@
         <w:pStyle w:val="Ttulo3"/>
       </w:pPr>
       <w:r>
-        <w:t xml:space="preserve">Configurar Elasticsearch en el </w:t>
-      </w:r>
-      <w:r>
-        <w:t>Docker</w:t>
-      </w:r>
-      <w:r>
-        <w:t xml:space="preserve"> </w:t>
+        <w:t xml:space="preserve">Configurar Elasticsearch en el Docker </w:t>
       </w:r>
     </w:p>
     <w:p>
@@ -16899,6 +17035,7 @@
       <w:r>
         <w:rPr>
           <w:noProof/>
+          <w:lang w:eastAsia="es-ES"/>
         </w:rPr>
         <mc:AlternateContent>
           <mc:Choice Requires="wps">
@@ -17017,6 +17154,7 @@
       <w:r>
         <w:rPr>
           <w:noProof/>
+          <w:lang w:eastAsia="es-ES"/>
         </w:rPr>
         <mc:AlternateContent>
           <mc:Choice Requires="wps">
@@ -17247,8 +17385,6 @@
                               </w:rPr>
                               <w:t>: WARN</w:t>
                             </w:r>
-                            <w:bookmarkStart w:id="0" w:name="_GoBack"/>
-                            <w:bookmarkEnd w:id="0"/>
                           </w:p>
                           <w:p>
                             <w:pPr>
@@ -17297,6 +17433,9 @@
                           <w:p>
                             <w:pPr>
                               <w:spacing w:after="0" w:line="240" w:lineRule="auto"/>
+                              <w:rPr>
+                                <w:lang w:val="en-US"/>
+                              </w:rPr>
                             </w:pPr>
                             <w:r>
                               <w:rPr>
@@ -17304,95 +17443,87 @@
                               </w:rPr>
                               <w:t xml:space="preserve">    </w:t>
                             </w:r>
-                            <w:proofErr w:type="spellStart"/>
-                            <w:r>
-                              <w:t>type</w:t>
-                            </w:r>
-                            <w:proofErr w:type="spellEnd"/>
-                            <w:r>
-                              <w:t xml:space="preserve">: </w:t>
-                            </w:r>
-                            <w:proofErr w:type="spellStart"/>
-                            <w:r>
-                              <w:t>console</w:t>
-                            </w:r>
-                            <w:proofErr w:type="spellEnd"/>
+                            <w:r>
+                              <w:rPr>
+                                <w:lang w:val="en-US"/>
+                              </w:rPr>
+                              <w:t>type: console</w:t>
+                            </w:r>
                           </w:p>
                           <w:p>
                             <w:pPr>
                               <w:spacing w:after="0" w:line="240" w:lineRule="auto"/>
-                            </w:pPr>
-                            <w:r>
-                              <w:t xml:space="preserve">    </w:t>
-                            </w:r>
-                            <w:proofErr w:type="spellStart"/>
-                            <w:r>
-                              <w:t>layout</w:t>
-                            </w:r>
-                            <w:proofErr w:type="spellEnd"/>
-                            <w:r>
-                              <w:t>:</w:t>
+                              <w:rPr>
+                                <w:lang w:val="en-US"/>
+                              </w:rPr>
+                            </w:pPr>
+                            <w:r>
+                              <w:rPr>
+                                <w:lang w:val="en-US"/>
+                              </w:rPr>
+                              <w:t xml:space="preserve">    layout:</w:t>
                             </w:r>
                           </w:p>
                           <w:p>
                             <w:pPr>
                               <w:spacing w:after="0" w:line="240" w:lineRule="auto"/>
-                            </w:pPr>
-                            <w:r>
+                              <w:rPr>
+                                <w:lang w:val="en-US"/>
+                              </w:rPr>
+                            </w:pPr>
+                            <w:r>
+                              <w:rPr>
+                                <w:lang w:val="en-US"/>
+                              </w:rPr>
+                              <w:t xml:space="preserve">      type: </w:t>
+                            </w:r>
+                            <w:proofErr w:type="spellStart"/>
+                            <w:r>
+                              <w:rPr>
+                                <w:lang w:val="en-US"/>
+                              </w:rPr>
+                              <w:t>consolePattern</w:t>
+                            </w:r>
+                            <w:proofErr w:type="spellEnd"/>
+                          </w:p>
+                          <w:p>
+                            <w:pPr>
+                              <w:spacing w:after="0" w:line="240" w:lineRule="auto"/>
+                              <w:rPr>
+                                <w:lang w:val="en-US"/>
+                              </w:rPr>
+                            </w:pPr>
+                            <w:r>
+                              <w:rPr>
+                                <w:lang w:val="en-US"/>
+                              </w:rPr>
                               <w:t xml:space="preserve">      </w:t>
                             </w:r>
                             <w:proofErr w:type="spellStart"/>
                             <w:r>
-                              <w:t>type</w:t>
-                            </w:r>
-                            <w:proofErr w:type="spellEnd"/>
-                            <w:r>
-                              <w:t xml:space="preserve">: </w:t>
-                            </w:r>
-                            <w:proofErr w:type="spellStart"/>
-                            <w:r>
-                              <w:t>consolePattern</w:t>
-                            </w:r>
-                            <w:proofErr w:type="spellEnd"/>
-                          </w:p>
-                          <w:p>
-                            <w:pPr>
-                              <w:spacing w:after="0" w:line="240" w:lineRule="auto"/>
-                              <w:rPr>
-                                <w:lang w:val="it-IT"/>
-                              </w:rPr>
-                            </w:pPr>
-                            <w:r>
-                              <w:rPr>
-                                <w:lang w:val="it-IT"/>
-                              </w:rPr>
-                              <w:t xml:space="preserve">      </w:t>
-                            </w:r>
-                            <w:proofErr w:type="spellStart"/>
-                            <w:r>
-                              <w:rPr>
-                                <w:lang w:val="it-IT"/>
+                              <w:rPr>
+                                <w:lang w:val="en-US"/>
                               </w:rPr>
                               <w:t>conversionPattern</w:t>
                             </w:r>
                             <w:proofErr w:type="spellEnd"/>
                             <w:r>
                               <w:rPr>
-                                <w:lang w:val="it-IT"/>
+                                <w:lang w:val="en-US"/>
                               </w:rPr>
                               <w:t>: "[%d{ISO8601}][%-5p][%-25c] %</w:t>
                             </w:r>
                             <w:proofErr w:type="spellStart"/>
                             <w:r>
                               <w:rPr>
-                                <w:lang w:val="it-IT"/>
+                                <w:lang w:val="en-US"/>
                               </w:rPr>
                               <w:t>m%n</w:t>
                             </w:r>
                             <w:proofErr w:type="spellEnd"/>
                             <w:r>
                               <w:rPr>
-                                <w:lang w:val="it-IT"/>
+                                <w:lang w:val="en-US"/>
                               </w:rPr>
                               <w:t>"</w:t>
                             </w:r>
@@ -17602,8 +17733,6 @@
                         </w:rPr>
                         <w:t>: WARN</w:t>
                       </w:r>
-                      <w:bookmarkStart w:id="1" w:name="_GoBack"/>
-                      <w:bookmarkEnd w:id="1"/>
                     </w:p>
                     <w:p>
                       <w:pPr>
@@ -17652,6 +17781,9 @@
                     <w:p>
                       <w:pPr>
                         <w:spacing w:after="0" w:line="240" w:lineRule="auto"/>
+                        <w:rPr>
+                          <w:lang w:val="en-US"/>
+                        </w:rPr>
                       </w:pPr>
                       <w:r>
                         <w:rPr>
@@ -17659,95 +17791,87 @@
                         </w:rPr>
                         <w:t xml:space="preserve">    </w:t>
                       </w:r>
-                      <w:proofErr w:type="spellStart"/>
-                      <w:r>
-                        <w:t>type</w:t>
-                      </w:r>
-                      <w:proofErr w:type="spellEnd"/>
-                      <w:r>
-                        <w:t xml:space="preserve">: </w:t>
-                      </w:r>
-                      <w:proofErr w:type="spellStart"/>
-                      <w:r>
-                        <w:t>console</w:t>
-                      </w:r>
-                      <w:proofErr w:type="spellEnd"/>
+                      <w:r>
+                        <w:rPr>
+                          <w:lang w:val="en-US"/>
+                        </w:rPr>
+                        <w:t>type: console</w:t>
+                      </w:r>
                     </w:p>
                     <w:p>
                       <w:pPr>
                         <w:spacing w:after="0" w:line="240" w:lineRule="auto"/>
-                      </w:pPr>
-                      <w:r>
-                        <w:t xml:space="preserve">    </w:t>
-                      </w:r>
-                      <w:proofErr w:type="spellStart"/>
-                      <w:r>
-                        <w:t>layout</w:t>
-                      </w:r>
-                      <w:proofErr w:type="spellEnd"/>
-                      <w:r>
-                        <w:t>:</w:t>
+                        <w:rPr>
+                          <w:lang w:val="en-US"/>
+                        </w:rPr>
+                      </w:pPr>
+                      <w:r>
+                        <w:rPr>
+                          <w:lang w:val="en-US"/>
+                        </w:rPr>
+                        <w:t xml:space="preserve">    layout:</w:t>
                       </w:r>
                     </w:p>
                     <w:p>
                       <w:pPr>
                         <w:spacing w:after="0" w:line="240" w:lineRule="auto"/>
-                      </w:pPr>
-                      <w:r>
+                        <w:rPr>
+                          <w:lang w:val="en-US"/>
+                        </w:rPr>
+                      </w:pPr>
+                      <w:r>
+                        <w:rPr>
+                          <w:lang w:val="en-US"/>
+                        </w:rPr>
+                        <w:t xml:space="preserve">      type: </w:t>
+                      </w:r>
+                      <w:proofErr w:type="spellStart"/>
+                      <w:r>
+                        <w:rPr>
+                          <w:lang w:val="en-US"/>
+                        </w:rPr>
+                        <w:t>consolePattern</w:t>
+                      </w:r>
+                      <w:proofErr w:type="spellEnd"/>
+                    </w:p>
+                    <w:p>
+                      <w:pPr>
+                        <w:spacing w:after="0" w:line="240" w:lineRule="auto"/>
+                        <w:rPr>
+                          <w:lang w:val="en-US"/>
+                        </w:rPr>
+                      </w:pPr>
+                      <w:r>
+                        <w:rPr>
+                          <w:lang w:val="en-US"/>
+                        </w:rPr>
                         <w:t xml:space="preserve">      </w:t>
                       </w:r>
                       <w:proofErr w:type="spellStart"/>
                       <w:r>
-                        <w:t>type</w:t>
-                      </w:r>
-                      <w:proofErr w:type="spellEnd"/>
-                      <w:r>
-                        <w:t xml:space="preserve">: </w:t>
-                      </w:r>
-                      <w:proofErr w:type="spellStart"/>
-                      <w:r>
-                        <w:t>consolePattern</w:t>
-                      </w:r>
-                      <w:proofErr w:type="spellEnd"/>
-                    </w:p>
-                    <w:p>
-                      <w:pPr>
-                        <w:spacing w:after="0" w:line="240" w:lineRule="auto"/>
-                        <w:rPr>
-                          <w:lang w:val="it-IT"/>
-                        </w:rPr>
-                      </w:pPr>
-                      <w:r>
-                        <w:rPr>
-                          <w:lang w:val="it-IT"/>
-                        </w:rPr>
-                        <w:t xml:space="preserve">      </w:t>
-                      </w:r>
-                      <w:proofErr w:type="spellStart"/>
-                      <w:r>
-                        <w:rPr>
-                          <w:lang w:val="it-IT"/>
+                        <w:rPr>
+                          <w:lang w:val="en-US"/>
                         </w:rPr>
                         <w:t>conversionPattern</w:t>
                       </w:r>
                       <w:proofErr w:type="spellEnd"/>
                       <w:r>
                         <w:rPr>
-                          <w:lang w:val="it-IT"/>
+                          <w:lang w:val="en-US"/>
                         </w:rPr>
                         <w:t>: "[%d{ISO8601}][%-5p][%-25c] %</w:t>
                       </w:r>
                       <w:proofErr w:type="spellStart"/>
                       <w:r>
                         <w:rPr>
-                          <w:lang w:val="it-IT"/>
+                          <w:lang w:val="en-US"/>
                         </w:rPr>
                         <w:t>m%n</w:t>
                       </w:r>
                       <w:proofErr w:type="spellEnd"/>
                       <w:r>
                         <w:rPr>
-                          <w:lang w:val="it-IT"/>
+                          <w:lang w:val="en-US"/>
                         </w:rPr>
                         <w:t>"</w:t>
                       </w:r>
@@ -17769,6 +17893,940 @@
     <w:p/>
     <w:p/>
     <w:p/>
+    <w:p>
+      <w:r>
+        <w:t>Una vez hecho todo únicamente habría que hacer la compilación, hay que ir al directorio y ejecutar el comando “</w:t>
+      </w:r>
+      <w:proofErr w:type="spellStart"/>
+      <w:r>
+        <w:t>docker</w:t>
+      </w:r>
+      <w:proofErr w:type="spellEnd"/>
+      <w:r>
+        <w:t xml:space="preserve"> </w:t>
+      </w:r>
+      <w:proofErr w:type="spellStart"/>
+      <w:r>
+        <w:t>build</w:t>
+      </w:r>
+      <w:proofErr w:type="spellEnd"/>
+      <w:r>
+        <w:t xml:space="preserve"> -t</w:t>
+      </w:r>
+      <w:r>
+        <w:t xml:space="preserve"> </w:t>
+      </w:r>
+      <w:proofErr w:type="spellStart"/>
+      <w:r>
+        <w:t>elasticsearch_ssh</w:t>
+      </w:r>
+      <w:proofErr w:type="spellEnd"/>
+      <w:r>
+        <w:t xml:space="preserve"> .” (el nombre de la imagen le ponemos </w:t>
+      </w:r>
+      <w:proofErr w:type="spellStart"/>
+      <w:r>
+        <w:t>Elasticsearch_ssh</w:t>
+      </w:r>
+      <w:proofErr w:type="spellEnd"/>
+      <w:r>
+        <w:t xml:space="preserve"> pero se le puede poner cualquier otro nombre)</w:t>
+      </w:r>
+    </w:p>
+    <w:p/>
+    <w:p>
+      <w:pPr>
+        <w:pStyle w:val="Ttulo2"/>
+        <w:spacing w:after="240"/>
+      </w:pPr>
+      <w:r>
+        <w:t xml:space="preserve">DOCKER Elasticsearch + </w:t>
+      </w:r>
+      <w:proofErr w:type="spellStart"/>
+      <w:r>
+        <w:t>Marvel</w:t>
+      </w:r>
+      <w:proofErr w:type="spellEnd"/>
+    </w:p>
+    <w:p>
+      <w:r>
+        <w:t xml:space="preserve">Para un control más exhaustivo de Elasticsearch instalaremos el plugin </w:t>
+      </w:r>
+      <w:proofErr w:type="spellStart"/>
+      <w:r>
+        <w:t>marvel</w:t>
+      </w:r>
+      <w:proofErr w:type="spellEnd"/>
+      <w:r>
+        <w:t>. La instalación del plugin se hace sobre Elasticsearch pero para poder interactuar con el usaremos Kibana que también tiene un plugin para eso.</w:t>
+      </w:r>
+    </w:p>
+    <w:p>
+      <w:pPr>
+        <w:pStyle w:val="Ttulo3"/>
+        <w:spacing w:after="240"/>
+      </w:pPr>
+      <w:r>
+        <w:lastRenderedPageBreak/>
+        <w:t>Elasticsearch</w:t>
+      </w:r>
+      <w:r>
+        <w:t xml:space="preserve"> </w:t>
+      </w:r>
+      <w:proofErr w:type="spellStart"/>
+      <w:r>
+        <w:t>Marvel</w:t>
+      </w:r>
+      <w:proofErr w:type="spellEnd"/>
+      <w:r>
+        <w:t xml:space="preserve"> plugin</w:t>
+      </w:r>
+    </w:p>
+    <w:p>
+      <w:r>
+        <w:t xml:space="preserve">En este caso se instalara sobre una imagen personalizada de Docker la creada anteriormente, que contenía el servicio </w:t>
+      </w:r>
+      <w:proofErr w:type="spellStart"/>
+      <w:r>
+        <w:t>ssh</w:t>
+      </w:r>
+      <w:proofErr w:type="spellEnd"/>
+      <w:r>
+        <w:t xml:space="preserve">. </w:t>
+      </w:r>
+    </w:p>
+    <w:p>
+      <w:r>
+        <w:t>Para ello escribiremos en el Dockerfile de este nuevo Docker lo siguiente:</w:t>
+      </w:r>
+    </w:p>
+    <w:p>
+      <w:r>
+        <w:rPr>
+          <w:noProof/>
+        </w:rPr>
+        <mc:AlternateContent>
+          <mc:Choice Requires="wps">
+            <w:drawing>
+              <wp:anchor distT="0" distB="0" distL="114300" distR="114300" simplePos="0" relativeHeight="251713536" behindDoc="0" locked="0" layoutInCell="1" allowOverlap="1" wp14:anchorId="28A100DF" wp14:editId="43AB3B56">
+                <wp:simplePos x="0" y="0"/>
+                <wp:positionH relativeFrom="column">
+                  <wp:posOffset>-3810</wp:posOffset>
+                </wp:positionH>
+                <wp:positionV relativeFrom="paragraph">
+                  <wp:posOffset>69850</wp:posOffset>
+                </wp:positionV>
+                <wp:extent cx="5362575" cy="952500"/>
+                <wp:effectExtent l="0" t="0" r="28575" b="19050"/>
+                <wp:wrapNone/>
+                <wp:docPr id="26" name="Cuadro de texto 2"/>
+                <wp:cNvGraphicFramePr>
+                  <a:graphicFrameLocks xmlns:a="http://schemas.openxmlformats.org/drawingml/2006/main"/>
+                </wp:cNvGraphicFramePr>
+                <a:graphic xmlns:a="http://schemas.openxmlformats.org/drawingml/2006/main">
+                  <a:graphicData uri="http://schemas.microsoft.com/office/word/2010/wordprocessingShape">
+                    <wps:wsp>
+                      <wps:cNvSpPr txBox="1">
+                        <a:spLocks noChangeArrowheads="1"/>
+                      </wps:cNvSpPr>
+                      <wps:spPr bwMode="auto">
+                        <a:xfrm>
+                          <a:off x="0" y="0"/>
+                          <a:ext cx="5362575" cy="952500"/>
+                        </a:xfrm>
+                        <a:prstGeom prst="rect">
+                          <a:avLst/>
+                        </a:prstGeom>
+                        <a:solidFill>
+                          <a:srgbClr val="FFFFFF"/>
+                        </a:solidFill>
+                        <a:ln w="9525">
+                          <a:solidFill>
+                            <a:srgbClr val="000000"/>
+                          </a:solidFill>
+                          <a:miter lim="800000"/>
+                          <a:headEnd/>
+                          <a:tailEnd/>
+                        </a:ln>
+                      </wps:spPr>
+                      <wps:txbx>
+                        <w:txbxContent>
+                          <w:p>
+                            <w:pPr>
+                              <w:spacing w:after="0"/>
+                              <w:rPr>
+                                <w:lang w:val="en-US"/>
+                              </w:rPr>
+                            </w:pPr>
+                            <w:r>
+                              <w:rPr>
+                                <w:lang w:val="en-US"/>
+                              </w:rPr>
+                              <w:t xml:space="preserve">FROM </w:t>
+                            </w:r>
+                            <w:proofErr w:type="spellStart"/>
+                            <w:r>
+                              <w:rPr>
+                                <w:lang w:val="en-US"/>
+                              </w:rPr>
+                              <w:t>elasticsearch_ssh</w:t>
+                            </w:r>
+                            <w:proofErr w:type="spellEnd"/>
+                            <w:r>
+                              <w:rPr>
+                                <w:lang w:val="en-US"/>
+                              </w:rPr>
+                              <w:t xml:space="preserve"> </w:t>
+                            </w:r>
+                          </w:p>
+                          <w:p>
+                            <w:pPr>
+                              <w:spacing w:after="0"/>
+                              <w:rPr>
+                                <w:lang w:val="en-US"/>
+                              </w:rPr>
+                            </w:pPr>
+                          </w:p>
+                          <w:p>
+                            <w:pPr>
+                              <w:spacing w:after="0"/>
+                              <w:rPr>
+                                <w:lang w:val="en-US"/>
+                              </w:rPr>
+                            </w:pPr>
+                            <w:r>
+                              <w:rPr>
+                                <w:lang w:val="en-US"/>
+                              </w:rPr>
+                              <w:t>RUN /</w:t>
+                            </w:r>
+                            <w:proofErr w:type="spellStart"/>
+                            <w:r>
+                              <w:rPr>
+                                <w:lang w:val="en-US"/>
+                              </w:rPr>
+                              <w:t>usr</w:t>
+                            </w:r>
+                            <w:proofErr w:type="spellEnd"/>
+                            <w:r>
+                              <w:rPr>
+                                <w:lang w:val="en-US"/>
+                              </w:rPr>
+                              <w:t>/share/</w:t>
+                            </w:r>
+                            <w:proofErr w:type="spellStart"/>
+                            <w:r>
+                              <w:rPr>
+                                <w:lang w:val="en-US"/>
+                              </w:rPr>
+                              <w:t>elasticse</w:t>
+                            </w:r>
+                            <w:r>
+                              <w:rPr>
+                                <w:lang w:val="en-US"/>
+                              </w:rPr>
+                              <w:t>arch</w:t>
+                            </w:r>
+                            <w:proofErr w:type="spellEnd"/>
+                            <w:r>
+                              <w:rPr>
+                                <w:lang w:val="en-US"/>
+                              </w:rPr>
+                              <w:t>/bin/plugin install license</w:t>
+                            </w:r>
+                          </w:p>
+                          <w:p>
+                            <w:pPr>
+                              <w:spacing w:after="0"/>
+                              <w:rPr>
+                                <w:lang w:val="en-US"/>
+                              </w:rPr>
+                            </w:pPr>
+                            <w:r>
+                              <w:rPr>
+                                <w:lang w:val="en-US"/>
+                              </w:rPr>
+                              <w:t>RUN /</w:t>
+                            </w:r>
+                            <w:proofErr w:type="spellStart"/>
+                            <w:r>
+                              <w:rPr>
+                                <w:lang w:val="en-US"/>
+                              </w:rPr>
+                              <w:t>usr</w:t>
+                            </w:r>
+                            <w:proofErr w:type="spellEnd"/>
+                            <w:r>
+                              <w:rPr>
+                                <w:lang w:val="en-US"/>
+                              </w:rPr>
+                              <w:t>/share/</w:t>
+                            </w:r>
+                            <w:proofErr w:type="spellStart"/>
+                            <w:r>
+                              <w:rPr>
+                                <w:lang w:val="en-US"/>
+                              </w:rPr>
+                              <w:t>elasticsearch</w:t>
+                            </w:r>
+                            <w:proofErr w:type="spellEnd"/>
+                            <w:r>
+                              <w:rPr>
+                                <w:lang w:val="en-US"/>
+                              </w:rPr>
+                              <w:t>/bin/plugin install marvel-agent</w:t>
+                            </w:r>
+                          </w:p>
+                        </w:txbxContent>
+                      </wps:txbx>
+                      <wps:bodyPr rot="0" vert="horz" wrap="square" lIns="91440" tIns="45720" rIns="91440" bIns="45720" anchor="t" anchorCtr="0">
+                        <a:noAutofit/>
+                      </wps:bodyPr>
+                    </wps:wsp>
+                  </a:graphicData>
+                </a:graphic>
+                <wp14:sizeRelH relativeFrom="margin">
+                  <wp14:pctWidth>0</wp14:pctWidth>
+                </wp14:sizeRelH>
+                <wp14:sizeRelV relativeFrom="margin">
+                  <wp14:pctHeight>0</wp14:pctHeight>
+                </wp14:sizeRelV>
+              </wp:anchor>
+            </w:drawing>
+          </mc:Choice>
+          <mc:Fallback>
+            <w:pict>
+              <v:shape id="_x0000_s1052" type="#_x0000_t202" style="position:absolute;margin-left:-.3pt;margin-top:5.5pt;width:422.25pt;height:75pt;z-index:251713536;visibility:visible;mso-wrap-style:square;mso-width-percent:0;mso-height-percent:0;mso-wrap-distance-left:9pt;mso-wrap-distance-top:0;mso-wrap-distance-right:9pt;mso-wrap-distance-bottom:0;mso-position-horizontal:absolute;mso-position-horizontal-relative:text;mso-position-vertical:absolute;mso-position-vertical-relative:text;mso-width-percent:0;mso-height-percent:0;mso-width-relative:margin;mso-height-relative:margin;v-text-anchor:top" o:gfxdata="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">
+                <v:textbox>
+                  <w:txbxContent>
+                    <w:p>
+                      <w:pPr>
+                        <w:spacing w:after="0"/>
+                        <w:rPr>
+                          <w:lang w:val="en-US"/>
+                        </w:rPr>
+                      </w:pPr>
+                      <w:r>
+                        <w:rPr>
+                          <w:lang w:val="en-US"/>
+                        </w:rPr>
+                        <w:t xml:space="preserve">FROM </w:t>
+                      </w:r>
+                      <w:proofErr w:type="spellStart"/>
+                      <w:r>
+                        <w:rPr>
+                          <w:lang w:val="en-US"/>
+                        </w:rPr>
+                        <w:t>elasticsearch_ssh</w:t>
+                      </w:r>
+                      <w:proofErr w:type="spellEnd"/>
+                      <w:r>
+                        <w:rPr>
+                          <w:lang w:val="en-US"/>
+                        </w:rPr>
+                        <w:t xml:space="preserve"> </w:t>
+                      </w:r>
+                    </w:p>
+                    <w:p>
+                      <w:pPr>
+                        <w:spacing w:after="0"/>
+                        <w:rPr>
+                          <w:lang w:val="en-US"/>
+                        </w:rPr>
+                      </w:pPr>
+                    </w:p>
+                    <w:p>
+                      <w:pPr>
+                        <w:spacing w:after="0"/>
+                        <w:rPr>
+                          <w:lang w:val="en-US"/>
+                        </w:rPr>
+                      </w:pPr>
+                      <w:r>
+                        <w:rPr>
+                          <w:lang w:val="en-US"/>
+                        </w:rPr>
+                        <w:t>RUN /</w:t>
+                      </w:r>
+                      <w:proofErr w:type="spellStart"/>
+                      <w:r>
+                        <w:rPr>
+                          <w:lang w:val="en-US"/>
+                        </w:rPr>
+                        <w:t>usr</w:t>
+                      </w:r>
+                      <w:proofErr w:type="spellEnd"/>
+                      <w:r>
+                        <w:rPr>
+                          <w:lang w:val="en-US"/>
+                        </w:rPr>
+                        <w:t>/share/</w:t>
+                      </w:r>
+                      <w:proofErr w:type="spellStart"/>
+                      <w:r>
+                        <w:rPr>
+                          <w:lang w:val="en-US"/>
+                        </w:rPr>
+                        <w:t>elasticse</w:t>
+                      </w:r>
+                      <w:r>
+                        <w:rPr>
+                          <w:lang w:val="en-US"/>
+                        </w:rPr>
+                        <w:t>arch</w:t>
+                      </w:r>
+                      <w:proofErr w:type="spellEnd"/>
+                      <w:r>
+                        <w:rPr>
+                          <w:lang w:val="en-US"/>
+                        </w:rPr>
+                        <w:t>/bin/plugin install license</w:t>
+                      </w:r>
+                    </w:p>
+                    <w:p>
+                      <w:pPr>
+                        <w:spacing w:after="0"/>
+                        <w:rPr>
+                          <w:lang w:val="en-US"/>
+                        </w:rPr>
+                      </w:pPr>
+                      <w:r>
+                        <w:rPr>
+                          <w:lang w:val="en-US"/>
+                        </w:rPr>
+                        <w:t>RUN /</w:t>
+                      </w:r>
+                      <w:proofErr w:type="spellStart"/>
+                      <w:r>
+                        <w:rPr>
+                          <w:lang w:val="en-US"/>
+                        </w:rPr>
+                        <w:t>usr</w:t>
+                      </w:r>
+                      <w:proofErr w:type="spellEnd"/>
+                      <w:r>
+                        <w:rPr>
+                          <w:lang w:val="en-US"/>
+                        </w:rPr>
+                        <w:t>/share/</w:t>
+                      </w:r>
+                      <w:proofErr w:type="spellStart"/>
+                      <w:r>
+                        <w:rPr>
+                          <w:lang w:val="en-US"/>
+                        </w:rPr>
+                        <w:t>elasticsearch</w:t>
+                      </w:r>
+                      <w:proofErr w:type="spellEnd"/>
+                      <w:r>
+                        <w:rPr>
+                          <w:lang w:val="en-US"/>
+                        </w:rPr>
+                        <w:t>/bin/plugin install marvel-agent</w:t>
+                      </w:r>
+                    </w:p>
+                  </w:txbxContent>
+                </v:textbox>
+              </v:shape>
+            </w:pict>
+          </mc:Fallback>
+        </mc:AlternateContent>
+      </w:r>
+    </w:p>
+    <w:p/>
+    <w:p/>
+    <w:p/>
+    <w:p>
+      <w:r>
+        <w:t xml:space="preserve">Únicamente se ha de ejecutar el instalador de Plugins e instalar una licencia y el </w:t>
+      </w:r>
+      <w:proofErr w:type="spellStart"/>
+      <w:r>
+        <w:t>marvel-agent</w:t>
+      </w:r>
+      <w:proofErr w:type="spellEnd"/>
+      <w:r>
+        <w:t xml:space="preserve">. </w:t>
+      </w:r>
+      <w:proofErr w:type="spellStart"/>
+      <w:r>
+        <w:t>Marvel-agent</w:t>
+      </w:r>
+      <w:proofErr w:type="spellEnd"/>
+      <w:r>
+        <w:t xml:space="preserve"> es un servicio de pago pero se puede usar la versión básica instalándola.</w:t>
+      </w:r>
+    </w:p>
+    <w:p>
+      <w:r>
+        <w:t xml:space="preserve">Y solo quedar ejecutar el Docker </w:t>
+      </w:r>
+      <w:proofErr w:type="spellStart"/>
+      <w:r>
+        <w:t>build</w:t>
+      </w:r>
+      <w:proofErr w:type="spellEnd"/>
+      <w:r>
+        <w:t xml:space="preserve">: </w:t>
+      </w:r>
+      <w:r>
+        <w:t>“</w:t>
+      </w:r>
+      <w:proofErr w:type="spellStart"/>
+      <w:r>
+        <w:t>docker</w:t>
+      </w:r>
+      <w:proofErr w:type="spellEnd"/>
+      <w:r>
+        <w:t xml:space="preserve"> </w:t>
+      </w:r>
+      <w:proofErr w:type="spellStart"/>
+      <w:r>
+        <w:t>build</w:t>
+      </w:r>
+      <w:proofErr w:type="spellEnd"/>
+      <w:r>
+        <w:t xml:space="preserve"> -t</w:t>
+      </w:r>
+      <w:r>
+        <w:t xml:space="preserve"> </w:t>
+      </w:r>
+      <w:proofErr w:type="spellStart"/>
+      <w:r>
+        <w:t>elasticsearch_ssh</w:t>
+      </w:r>
+      <w:r>
+        <w:t>_marvel</w:t>
+      </w:r>
+      <w:proofErr w:type="spellEnd"/>
+      <w:r>
+        <w:t xml:space="preserve"> .”</w:t>
+      </w:r>
+      <w:r>
+        <w:t>.</w:t>
+      </w:r>
+    </w:p>
+    <w:p>
+      <w:pPr>
+        <w:pStyle w:val="Ttulo3"/>
+        <w:spacing w:after="240"/>
+      </w:pPr>
+      <w:r>
+        <w:t xml:space="preserve">Kibana </w:t>
+      </w:r>
+      <w:proofErr w:type="spellStart"/>
+      <w:r>
+        <w:t>Marvel</w:t>
+      </w:r>
+      <w:proofErr w:type="spellEnd"/>
+      <w:r>
+        <w:t xml:space="preserve"> plugin</w:t>
+      </w:r>
+    </w:p>
+    <w:p>
+      <w:r>
+        <w:t xml:space="preserve">Ahora para añadir el plugin a Kibana solo hay que </w:t>
+      </w:r>
+      <w:proofErr w:type="spellStart"/>
+      <w:r>
+        <w:t>modifcar</w:t>
+      </w:r>
+      <w:proofErr w:type="spellEnd"/>
+      <w:r>
+        <w:t xml:space="preserve"> la imagen oficial añadiéndole un comando RUN:</w:t>
+      </w:r>
+    </w:p>
+    <w:p>
+      <w:r>
+        <w:rPr>
+          <w:noProof/>
+        </w:rPr>
+        <mc:AlternateContent>
+          <mc:Choice Requires="wps">
+            <w:drawing>
+              <wp:anchor distT="0" distB="0" distL="114300" distR="114300" simplePos="0" relativeHeight="251715584" behindDoc="0" locked="0" layoutInCell="1" allowOverlap="1" wp14:editId="36B11C9B">
+                <wp:simplePos x="0" y="0"/>
+                <wp:positionH relativeFrom="column">
+                  <wp:align>center</wp:align>
+                </wp:positionH>
+                <wp:positionV relativeFrom="paragraph">
+                  <wp:posOffset>0</wp:posOffset>
+                </wp:positionV>
+                <wp:extent cx="5210175" cy="1219200"/>
+                <wp:effectExtent l="0" t="0" r="28575" b="19050"/>
+                <wp:wrapNone/>
+                <wp:docPr id="27" name="Cuadro de texto 2"/>
+                <wp:cNvGraphicFramePr>
+                  <a:graphicFrameLocks xmlns:a="http://schemas.openxmlformats.org/drawingml/2006/main"/>
+                </wp:cNvGraphicFramePr>
+                <a:graphic xmlns:a="http://schemas.openxmlformats.org/drawingml/2006/main">
+                  <a:graphicData uri="http://schemas.microsoft.com/office/word/2010/wordprocessingShape">
+                    <wps:wsp>
+                      <wps:cNvSpPr txBox="1">
+                        <a:spLocks noChangeArrowheads="1"/>
+                      </wps:cNvSpPr>
+                      <wps:spPr bwMode="auto">
+                        <a:xfrm>
+                          <a:off x="0" y="0"/>
+                          <a:ext cx="5210175" cy="1219200"/>
+                        </a:xfrm>
+                        <a:prstGeom prst="rect">
+                          <a:avLst/>
+                        </a:prstGeom>
+                        <a:solidFill>
+                          <a:srgbClr val="FFFFFF"/>
+                        </a:solidFill>
+                        <a:ln w="9525">
+                          <a:solidFill>
+                            <a:srgbClr val="000000"/>
+                          </a:solidFill>
+                          <a:miter lim="800000"/>
+                          <a:headEnd/>
+                          <a:tailEnd/>
+                        </a:ln>
+                      </wps:spPr>
+                      <wps:txbx>
+                        <w:txbxContent>
+                          <w:p>
+                            <w:pPr>
+                              <w:spacing w:after="0"/>
+                              <w:rPr>
+                                <w:lang w:val="en-US"/>
+                              </w:rPr>
+                            </w:pPr>
+                            <w:r>
+                              <w:rPr>
+                                <w:lang w:val="en-US"/>
+                              </w:rPr>
+                              <w:t xml:space="preserve">FROM </w:t>
+                            </w:r>
+                            <w:proofErr w:type="spellStart"/>
+                            <w:r>
+                              <w:rPr>
+                                <w:lang w:val="en-US"/>
+                              </w:rPr>
+                              <w:t>kibana:latest</w:t>
+                            </w:r>
+                            <w:proofErr w:type="spellEnd"/>
+                          </w:p>
+                          <w:p>
+                            <w:pPr>
+                              <w:spacing w:after="0"/>
+                              <w:rPr>
+                                <w:lang w:val="en-US"/>
+                              </w:rPr>
+                            </w:pPr>
+                          </w:p>
+                          <w:p>
+                            <w:pPr>
+                              <w:spacing w:after="0"/>
+                              <w:rPr>
+                                <w:lang w:val="en-US"/>
+                              </w:rPr>
+                            </w:pPr>
+                            <w:r>
+                              <w:rPr>
+                                <w:lang w:val="en-US"/>
+                              </w:rPr>
+                              <w:t xml:space="preserve">RUN </w:t>
+                            </w:r>
+                            <w:proofErr w:type="spellStart"/>
+                            <w:r>
+                              <w:rPr>
+                                <w:lang w:val="en-US"/>
+                              </w:rPr>
+                              <w:t>kibana</w:t>
+                            </w:r>
+                            <w:proofErr w:type="spellEnd"/>
+                            <w:r>
+                              <w:rPr>
+                                <w:lang w:val="en-US"/>
+                              </w:rPr>
+                              <w:t xml:space="preserve"> plugin --install </w:t>
+                            </w:r>
+                            <w:proofErr w:type="spellStart"/>
+                            <w:r>
+                              <w:rPr>
+                                <w:lang w:val="en-US"/>
+                              </w:rPr>
+                              <w:t>elasticsearch</w:t>
+                            </w:r>
+                            <w:proofErr w:type="spellEnd"/>
+                            <w:r>
+                              <w:rPr>
+                                <w:lang w:val="en-US"/>
+                              </w:rPr>
+                              <w:t>/marvel/latest \</w:t>
+                            </w:r>
+                          </w:p>
+                          <w:p>
+                            <w:pPr>
+                              <w:spacing w:after="0"/>
+                            </w:pPr>
+                            <w:r>
+                              <w:rPr>
+                                <w:lang w:val="en-US"/>
+                              </w:rPr>
+                              <w:t xml:space="preserve">    </w:t>
+                            </w:r>
+                            <w:r>
+                              <w:t xml:space="preserve">&amp;&amp; </w:t>
+                            </w:r>
+                            <w:proofErr w:type="spellStart"/>
+                            <w:r>
+                              <w:t>chown</w:t>
+                            </w:r>
+                            <w:proofErr w:type="spellEnd"/>
+                            <w:r>
+                              <w:t xml:space="preserve"> </w:t>
+                            </w:r>
+                            <w:proofErr w:type="spellStart"/>
+                            <w:r>
+                              <w:t>kibana:kibana</w:t>
+                            </w:r>
+                            <w:proofErr w:type="spellEnd"/>
+                            <w:r>
+                              <w:t xml:space="preserve"> /</w:t>
+                            </w:r>
+                            <w:proofErr w:type="spellStart"/>
+                            <w:r>
+                              <w:t>opt</w:t>
+                            </w:r>
+                            <w:proofErr w:type="spellEnd"/>
+                            <w:r>
+                              <w:t>/</w:t>
+                            </w:r>
+                            <w:proofErr w:type="spellStart"/>
+                            <w:r>
+                              <w:t>kibana</w:t>
+                            </w:r>
+                            <w:proofErr w:type="spellEnd"/>
+                            <w:r>
+                              <w:t>/</w:t>
+                            </w:r>
+                            <w:proofErr w:type="spellStart"/>
+                            <w:r>
+                              <w:t>optimize</w:t>
+                            </w:r>
+                            <w:proofErr w:type="spellEnd"/>
+                            <w:r>
+                              <w:t>/.</w:t>
+                            </w:r>
+                            <w:proofErr w:type="spellStart"/>
+                            <w:r>
+                              <w:t>babelcache.json</w:t>
+                            </w:r>
+                            <w:proofErr w:type="spellEnd"/>
+                          </w:p>
+                        </w:txbxContent>
+                      </wps:txbx>
+                      <wps:bodyPr rot="0" vert="horz" wrap="square" lIns="91440" tIns="45720" rIns="91440" bIns="45720" anchor="t" anchorCtr="0">
+                        <a:noAutofit/>
+                      </wps:bodyPr>
+                    </wps:wsp>
+                  </a:graphicData>
+                </a:graphic>
+                <wp14:sizeRelH relativeFrom="margin">
+                  <wp14:pctWidth>0</wp14:pctWidth>
+                </wp14:sizeRelH>
+                <wp14:sizeRelV relativeFrom="margin">
+                  <wp14:pctHeight>0</wp14:pctHeight>
+                </wp14:sizeRelV>
+              </wp:anchor>
+            </w:drawing>
+          </mc:Choice>
+          <mc:Fallback>
+            <w:pict>
+              <v:shape id="_x0000_s1053" type="#_x0000_t202" style="position:absolute;margin-left:0;margin-top:0;width:410.25pt;height:96pt;z-index:251715584;visibility:visible;mso-wrap-style:square;mso-width-percent:0;mso-height-percent:0;mso-wrap-distance-left:9pt;mso-wrap-distance-top:0;mso-wrap-distance-right:9pt;mso-wrap-distance-bottom:0;mso-position-horizontal:center;mso-position-horizontal-relative:text;mso-position-vertical:absolute;mso-position-vertical-relative:text;mso-width-percent:0;mso-height-percent:0;mso-width-relative:margin;mso-height-relative:margin;v-text-anchor:top" o:gfxdata="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">
+                <v:textbox>
+                  <w:txbxContent>
+                    <w:p>
+                      <w:pPr>
+                        <w:spacing w:after="0"/>
+                        <w:rPr>
+                          <w:lang w:val="en-US"/>
+                        </w:rPr>
+                      </w:pPr>
+                      <w:r>
+                        <w:rPr>
+                          <w:lang w:val="en-US"/>
+                        </w:rPr>
+                        <w:t xml:space="preserve">FROM </w:t>
+                      </w:r>
+                      <w:proofErr w:type="spellStart"/>
+                      <w:r>
+                        <w:rPr>
+                          <w:lang w:val="en-US"/>
+                        </w:rPr>
+                        <w:t>kibana:latest</w:t>
+                      </w:r>
+                      <w:proofErr w:type="spellEnd"/>
+                    </w:p>
+                    <w:p>
+                      <w:pPr>
+                        <w:spacing w:after="0"/>
+                        <w:rPr>
+                          <w:lang w:val="en-US"/>
+                        </w:rPr>
+                      </w:pPr>
+                    </w:p>
+                    <w:p>
+                      <w:pPr>
+                        <w:spacing w:after="0"/>
+                        <w:rPr>
+                          <w:lang w:val="en-US"/>
+                        </w:rPr>
+                      </w:pPr>
+                      <w:r>
+                        <w:rPr>
+                          <w:lang w:val="en-US"/>
+                        </w:rPr>
+                        <w:t xml:space="preserve">RUN </w:t>
+                      </w:r>
+                      <w:proofErr w:type="spellStart"/>
+                      <w:r>
+                        <w:rPr>
+                          <w:lang w:val="en-US"/>
+                        </w:rPr>
+                        <w:t>kibana</w:t>
+                      </w:r>
+                      <w:proofErr w:type="spellEnd"/>
+                      <w:r>
+                        <w:rPr>
+                          <w:lang w:val="en-US"/>
+                        </w:rPr>
+                        <w:t xml:space="preserve"> plugin --install </w:t>
+                      </w:r>
+                      <w:proofErr w:type="spellStart"/>
+                      <w:r>
+                        <w:rPr>
+                          <w:lang w:val="en-US"/>
+                        </w:rPr>
+                        <w:t>elasticsearch</w:t>
+                      </w:r>
+                      <w:proofErr w:type="spellEnd"/>
+                      <w:r>
+                        <w:rPr>
+                          <w:lang w:val="en-US"/>
+                        </w:rPr>
+                        <w:t>/marvel/latest \</w:t>
+                      </w:r>
+                    </w:p>
+                    <w:p>
+                      <w:pPr>
+                        <w:spacing w:after="0"/>
+                      </w:pPr>
+                      <w:r>
+                        <w:rPr>
+                          <w:lang w:val="en-US"/>
+                        </w:rPr>
+                        <w:t xml:space="preserve">    </w:t>
+                      </w:r>
+                      <w:r>
+                        <w:t xml:space="preserve">&amp;&amp; </w:t>
+                      </w:r>
+                      <w:proofErr w:type="spellStart"/>
+                      <w:r>
+                        <w:t>chown</w:t>
+                      </w:r>
+                      <w:proofErr w:type="spellEnd"/>
+                      <w:r>
+                        <w:t xml:space="preserve"> </w:t>
+                      </w:r>
+                      <w:proofErr w:type="spellStart"/>
+                      <w:r>
+                        <w:t>kibana:kibana</w:t>
+                      </w:r>
+                      <w:proofErr w:type="spellEnd"/>
+                      <w:r>
+                        <w:t xml:space="preserve"> /</w:t>
+                      </w:r>
+                      <w:proofErr w:type="spellStart"/>
+                      <w:r>
+                        <w:t>opt</w:t>
+                      </w:r>
+                      <w:proofErr w:type="spellEnd"/>
+                      <w:r>
+                        <w:t>/</w:t>
+                      </w:r>
+                      <w:proofErr w:type="spellStart"/>
+                      <w:r>
+                        <w:t>kibana</w:t>
+                      </w:r>
+                      <w:proofErr w:type="spellEnd"/>
+                      <w:r>
+                        <w:t>/</w:t>
+                      </w:r>
+                      <w:proofErr w:type="spellStart"/>
+                      <w:r>
+                        <w:t>optimize</w:t>
+                      </w:r>
+                      <w:proofErr w:type="spellEnd"/>
+                      <w:r>
+                        <w:t>/.</w:t>
+                      </w:r>
+                      <w:proofErr w:type="spellStart"/>
+                      <w:r>
+                        <w:t>babelcache.json</w:t>
+                      </w:r>
+                      <w:proofErr w:type="spellEnd"/>
+                    </w:p>
+                  </w:txbxContent>
+                </v:textbox>
+              </v:shape>
+            </w:pict>
+          </mc:Fallback>
+        </mc:AlternateContent>
+      </w:r>
+    </w:p>
+    <w:p/>
+    <w:p/>
+    <w:p/>
+    <w:p>
+      <w:r>
+        <w:t xml:space="preserve">Ejecutamos Docker </w:t>
+      </w:r>
+      <w:proofErr w:type="spellStart"/>
+      <w:r>
+        <w:t>build</w:t>
+      </w:r>
+      <w:proofErr w:type="spellEnd"/>
+      <w:r>
+        <w:t xml:space="preserve"> </w:t>
+      </w:r>
+      <w:r>
+        <w:t>“</w:t>
+      </w:r>
+      <w:proofErr w:type="spellStart"/>
+      <w:r>
+        <w:t>docker</w:t>
+      </w:r>
+      <w:proofErr w:type="spellEnd"/>
+      <w:r>
+        <w:t xml:space="preserve"> </w:t>
+      </w:r>
+      <w:proofErr w:type="spellStart"/>
+      <w:r>
+        <w:t>build</w:t>
+      </w:r>
+      <w:proofErr w:type="spellEnd"/>
+      <w:r>
+        <w:t xml:space="preserve"> -t </w:t>
+      </w:r>
+      <w:proofErr w:type="spellStart"/>
+      <w:r>
+        <w:t>kibana_marvel</w:t>
+      </w:r>
+      <w:proofErr w:type="spellEnd"/>
+      <w:r>
+        <w:t xml:space="preserve"> .”</w:t>
+      </w:r>
+      <w:r>
+        <w:t xml:space="preserve"> y ya tenemos la imagen generada.</w:t>
+      </w:r>
+      <w:bookmarkStart w:id="0" w:name="_GoBack"/>
+      <w:bookmarkEnd w:id="0"/>
+    </w:p>
     <w:p/>
     <w:p/>
     <w:p>
@@ -17853,6 +18911,7 @@
         <w:rPr>
           <w:lang w:val="en-US"/>
         </w:rPr>
+        <w:lastRenderedPageBreak/>
         <w:t>ELASTICSEARCH DOCUMENTATION:</w:t>
       </w:r>
     </w:p>
@@ -18168,10 +19227,49 @@
       </w:r>
     </w:p>
     <w:p>
-      <w:r>
-        <w:t>https://docs.docker.com/engine/admin/using_supervisord/</w:t>
-      </w:r>
+      <w:hyperlink r:id="rId26" w:history="1">
+        <w:r>
+          <w:rPr>
+            <w:rStyle w:val="Hipervnculo"/>
+          </w:rPr>
+          <w:t>https://docs.docker.com/engine/admin/using_supervisord/</w:t>
+        </w:r>
+      </w:hyperlink>
     </w:p>
+    <w:p>
+      <w:proofErr w:type="spellStart"/>
+      <w:r>
+        <w:t>Marvel</w:t>
+      </w:r>
+      <w:proofErr w:type="spellEnd"/>
+      <w:r>
+        <w:t xml:space="preserve"> </w:t>
+      </w:r>
+      <w:proofErr w:type="spellStart"/>
+      <w:r>
+        <w:t>license</w:t>
+      </w:r>
+      <w:proofErr w:type="spellEnd"/>
+      <w:r>
+        <w:t>:</w:t>
+      </w:r>
+    </w:p>
+    <w:p>
+      <w:hyperlink r:id="rId27" w:tooltip="https://www.elastic.co/guide/en/marvel/current/license-management.html" w:history="1">
+        <w:r>
+          <w:rPr>
+            <w:rStyle w:val="Hipervnculo"/>
+            <w:rFonts w:ascii="Segoe UI" w:hAnsi="Segoe UI" w:cs="Segoe UI"/>
+            <w:sz w:val="20"/>
+            <w:szCs w:val="20"/>
+          </w:rPr>
+          <w:t>https://www.elastic.co/guide/en/marvel/current/license-management.html</w:t>
+        </w:r>
+      </w:hyperlink>
+    </w:p>
+    <w:p/>
+    <w:p/>
+    <w:p/>
     <w:p/>
     <w:sectPr>
       <w:pgSz w:w="11906" w:h="16838"/>

</xml_diff>